<commit_message>
i added some stuff here to make sure
</commit_message>
<xml_diff>
--- a/article.docx
+++ b/article.docx
@@ -65,6 +65,18 @@
           <w:lang w:val="en-GB"/>
         </w:rPr>
       </w:pPr>
+      <w:ins w:id="0" w:author="Microsoft Office User" w:date="2024-06-04T17:02:00Z">
+        <w:r>
+          <w:rPr>
+            <w:rFonts w:ascii="Times New Roman" w:hAnsi="Times New Roman" w:cs="Times New Roman"/>
+            <w:b/>
+            <w:bCs/>
+            <w:color w:val="000000" w:themeColor="text1"/>
+            <w:lang w:val="en-GB"/>
+          </w:rPr>
+          <w:t>What do you believe in</w:t>
+        </w:r>
+      </w:ins>
     </w:p>
     <w:p>
       <w:pPr>
@@ -524,7 +536,25 @@
           <w:color w:val="000000" w:themeColor="text1"/>
           <w:lang w:val="en-GB"/>
         </w:rPr>
-        <w:t>prescribing oral penicillins as fractions of adult doses in children’s</w:t>
+        <w:t xml:space="preserve">prescribing oral </w:t>
+      </w:r>
+      <w:proofErr w:type="spellStart"/>
+      <w:r>
+        <w:rPr>
+          <w:rFonts w:ascii="Times New Roman" w:hAnsi="Times New Roman" w:cs="Times New Roman"/>
+          <w:color w:val="000000" w:themeColor="text1"/>
+          <w:lang w:val="en-GB"/>
+        </w:rPr>
+        <w:t>penicillins</w:t>
+      </w:r>
+      <w:proofErr w:type="spellEnd"/>
+      <w:r>
+        <w:rPr>
+          <w:rFonts w:ascii="Times New Roman" w:hAnsi="Times New Roman" w:cs="Times New Roman"/>
+          <w:color w:val="000000" w:themeColor="text1"/>
+          <w:lang w:val="en-GB"/>
+        </w:rPr>
+        <w:t xml:space="preserve"> as fractions of adult doses in children’s</w:t>
       </w:r>
       <w:r>
         <w:rPr>
@@ -851,13 +881,23 @@
         </w:rPr>
         <w:t>consider</w:t>
       </w:r>
-      <w:r>
-        <w:rPr>
-          <w:rFonts w:ascii="Times New Roman" w:hAnsi="Times New Roman" w:cs="Times New Roman"/>
-          <w:color w:val="000000" w:themeColor="text1"/>
-          <w:lang w:val="en-GB"/>
-        </w:rPr>
-        <w:t>ation of</w:t>
+      <w:proofErr w:type="spellStart"/>
+      <w:r>
+        <w:rPr>
+          <w:rFonts w:ascii="Times New Roman" w:hAnsi="Times New Roman" w:cs="Times New Roman"/>
+          <w:color w:val="000000" w:themeColor="text1"/>
+          <w:lang w:val="en-GB"/>
+        </w:rPr>
+        <w:t>ation</w:t>
+      </w:r>
+      <w:proofErr w:type="spellEnd"/>
+      <w:r>
+        <w:rPr>
+          <w:rFonts w:ascii="Times New Roman" w:hAnsi="Times New Roman" w:cs="Times New Roman"/>
+          <w:color w:val="000000" w:themeColor="text1"/>
+          <w:lang w:val="en-GB"/>
+        </w:rPr>
+        <w:t xml:space="preserve"> of</w:t>
       </w:r>
       <w:r>
         <w:rPr>
@@ -992,6 +1032,7 @@
         </w:rPr>
         <w:t xml:space="preserve"> prescr</w:t>
       </w:r>
+      <w:proofErr w:type="spellStart"/>
       <w:r>
         <w:rPr>
           <w:rFonts w:ascii="Times New Roman" w:hAnsi="Times New Roman" w:cs="Times New Roman"/>
@@ -1000,6 +1041,7 @@
         </w:rPr>
         <w:t>ibing</w:t>
       </w:r>
+      <w:proofErr w:type="spellEnd"/>
       <w:r>
         <w:rPr>
           <w:rFonts w:ascii="Times New Roman" w:hAnsi="Times New Roman" w:cs="Times New Roman"/>
@@ -1661,6 +1703,7 @@
         <w:lastRenderedPageBreak/>
         <w:t>M</w:t>
       </w:r>
+      <w:proofErr w:type="spellStart"/>
       <w:r>
         <w:rPr>
           <w:rFonts w:ascii="Times New Roman" w:hAnsi="Times New Roman" w:cs="Times New Roman"/>
@@ -1670,6 +1713,7 @@
         </w:rPr>
         <w:t>ethods</w:t>
       </w:r>
+      <w:proofErr w:type="spellEnd"/>
     </w:p>
     <w:p>
       <w:pPr>
@@ -1737,17 +1781,16 @@
       <w:r>
         <w:fldChar w:fldCharType="begin"/>
       </w:r>
-      <w:ins w:id="0" w:author="Sinead Brophy" w:date="2024-04-12T15:46:00Z">
+      <w:ins w:id="1" w:author="Sinead Brophy" w:date="2024-04-12T15:46:00Z">
         <w:r>
           <w:instrText>HYPERLINK "C:\\Users\\S.Brophy\\AppData\\Local\\Temp\\587bc44a-4c6e-489a-bcde-b6a0af1ac12c_final project (2).zip.12c\\final project\\Appendix\\appendix 3.docx"</w:instrText>
         </w:r>
       </w:ins>
-      <w:del w:id="1" w:author="Sinead Brophy" w:date="2024-04-12T15:46:00Z">
+      <w:del w:id="2" w:author="Sinead Brophy" w:date="2024-04-12T15:46:00Z">
         <w:r>
           <w:delInstrText>HYPERLINK "Appendix/appendix%203.docx"</w:delInstrText>
         </w:r>
       </w:del>
-      <w:ins w:id="2" w:author="Sinead Brophy" w:date="2024-04-12T15:46:00Z"/>
       <w:r>
         <w:fldChar w:fldCharType="separate"/>
       </w:r>
@@ -1872,7 +1915,43 @@
           <w:color w:val="000000" w:themeColor="text1"/>
           <w:lang w:val="en-GB"/>
         </w:rPr>
-        <w:t>. The antibiotics studied include common oral antibiotics classes used in children such as beta lactams (penicillins and cephalosporins), macrolides, dihydropyrimidines (</w:t>
+        <w:t>. The antibiotics studied include common oral antibiotics classes used in children such as beta lactams (</w:t>
+      </w:r>
+      <w:proofErr w:type="spellStart"/>
+      <w:r>
+        <w:rPr>
+          <w:rFonts w:ascii="Times New Roman" w:hAnsi="Times New Roman" w:cs="Times New Roman"/>
+          <w:color w:val="000000" w:themeColor="text1"/>
+          <w:lang w:val="en-GB"/>
+        </w:rPr>
+        <w:t>penicillins</w:t>
+      </w:r>
+      <w:proofErr w:type="spellEnd"/>
+      <w:r>
+        <w:rPr>
+          <w:rFonts w:ascii="Times New Roman" w:hAnsi="Times New Roman" w:cs="Times New Roman"/>
+          <w:color w:val="000000" w:themeColor="text1"/>
+          <w:lang w:val="en-GB"/>
+        </w:rPr>
+        <w:t xml:space="preserve"> and cephalosporins), macrolides, </w:t>
+      </w:r>
+      <w:proofErr w:type="spellStart"/>
+      <w:r>
+        <w:rPr>
+          <w:rFonts w:ascii="Times New Roman" w:hAnsi="Times New Roman" w:cs="Times New Roman"/>
+          <w:color w:val="000000" w:themeColor="text1"/>
+          <w:lang w:val="en-GB"/>
+        </w:rPr>
+        <w:t>dihydropyrimidines</w:t>
+      </w:r>
+      <w:proofErr w:type="spellEnd"/>
+      <w:r>
+        <w:rPr>
+          <w:rFonts w:ascii="Times New Roman" w:hAnsi="Times New Roman" w:cs="Times New Roman"/>
+          <w:color w:val="000000" w:themeColor="text1"/>
+          <w:lang w:val="en-GB"/>
+        </w:rPr>
+        <w:t xml:space="preserve"> (</w:t>
       </w:r>
       <w:r>
         <w:rPr>
@@ -1920,7 +1999,25 @@
           <w:color w:val="000000" w:themeColor="text1"/>
           <w:lang w:val="en-GB"/>
         </w:rPr>
-        <w:t xml:space="preserve">itrofurantoin) and lincosamides. A flow diagram of the cohort selection can be found in </w:t>
+        <w:t xml:space="preserve">itrofurantoin) and </w:t>
+      </w:r>
+      <w:proofErr w:type="spellStart"/>
+      <w:r>
+        <w:rPr>
+          <w:rFonts w:ascii="Times New Roman" w:hAnsi="Times New Roman" w:cs="Times New Roman"/>
+          <w:color w:val="000000" w:themeColor="text1"/>
+          <w:lang w:val="en-GB"/>
+        </w:rPr>
+        <w:t>lincosamides</w:t>
+      </w:r>
+      <w:proofErr w:type="spellEnd"/>
+      <w:r>
+        <w:rPr>
+          <w:rFonts w:ascii="Times New Roman" w:hAnsi="Times New Roman" w:cs="Times New Roman"/>
+          <w:color w:val="000000" w:themeColor="text1"/>
+          <w:lang w:val="en-GB"/>
+        </w:rPr>
+        <w:t xml:space="preserve">. A flow diagram of the cohort selection can be found in </w:t>
       </w:r>
       <w:r>
         <w:fldChar w:fldCharType="begin"/>
@@ -1935,7 +2032,6 @@
           <w:delInstrText>HYPERLINK "figures/figure%201.docx"</w:delInstrText>
         </w:r>
       </w:del>
-      <w:ins w:id="5" w:author="Sinead Brophy" w:date="2024-04-12T15:46:00Z"/>
       <w:r>
         <w:fldChar w:fldCharType="separate"/>
       </w:r>
@@ -2183,17 +2279,16 @@
       <w:r>
         <w:fldChar w:fldCharType="begin"/>
       </w:r>
-      <w:ins w:id="6" w:author="Sinead Brophy" w:date="2024-04-12T15:46:00Z">
+      <w:ins w:id="5" w:author="Sinead Brophy" w:date="2024-04-12T15:46:00Z">
         <w:r>
           <w:instrText>HYPERLINK "C:\\Users\\S.Brophy\\AppData\\Local\\Temp\\587bc44a-4c6e-489a-bcde-b6a0af1ac12c_final project (2).zip.12c\\final project\\Appendix\\appendix 4.docx"</w:instrText>
         </w:r>
       </w:ins>
-      <w:del w:id="7" w:author="Sinead Brophy" w:date="2024-04-12T15:46:00Z">
+      <w:del w:id="6" w:author="Sinead Brophy" w:date="2024-04-12T15:46:00Z">
         <w:r>
           <w:delInstrText>HYPERLINK "Appendix/appendix%204.docx"</w:delInstrText>
         </w:r>
       </w:del>
-      <w:ins w:id="8" w:author="Sinead Brophy" w:date="2024-04-12T15:46:00Z"/>
       <w:r>
         <w:fldChar w:fldCharType="separate"/>
       </w:r>
@@ -2794,17 +2889,16 @@
       <w:r>
         <w:fldChar w:fldCharType="begin"/>
       </w:r>
-      <w:ins w:id="9" w:author="Sinead Brophy" w:date="2024-04-12T15:46:00Z">
+      <w:ins w:id="7" w:author="Sinead Brophy" w:date="2024-04-12T15:46:00Z">
         <w:r>
           <w:instrText>HYPERLINK "C:\\Users\\S.Brophy\\AppData\\Local\\Temp\\587bc44a-4c6e-489a-bcde-b6a0af1ac12c_final project (2).zip.12c\\final project\\Appendix\\appendix 1.docx"</w:instrText>
         </w:r>
       </w:ins>
-      <w:del w:id="10" w:author="Sinead Brophy" w:date="2024-04-12T15:46:00Z">
+      <w:del w:id="8" w:author="Sinead Brophy" w:date="2024-04-12T15:46:00Z">
         <w:r>
           <w:delInstrText>HYPERLINK "Appendix/appendix%201.docx"</w:delInstrText>
         </w:r>
       </w:del>
-      <w:ins w:id="11" w:author="Sinead Brophy" w:date="2024-04-12T15:46:00Z"/>
       <w:r>
         <w:fldChar w:fldCharType="separate"/>
       </w:r>
@@ -2833,17 +2927,16 @@
       <w:r>
         <w:fldChar w:fldCharType="begin"/>
       </w:r>
-      <w:ins w:id="12" w:author="Sinead Brophy" w:date="2024-04-12T15:46:00Z">
+      <w:ins w:id="9" w:author="Sinead Brophy" w:date="2024-04-12T15:46:00Z">
         <w:r>
           <w:instrText>HYPERLINK "C:\\Users\\S.Brophy\\AppData\\Local\\Temp\\587bc44a-4c6e-489a-bcde-b6a0af1ac12c_final project (2).zip.12c\\final project\\Appendix\\appendix 5.docx"</w:instrText>
         </w:r>
       </w:ins>
-      <w:del w:id="13" w:author="Sinead Brophy" w:date="2024-04-12T15:46:00Z">
+      <w:del w:id="10" w:author="Sinead Brophy" w:date="2024-04-12T15:46:00Z">
         <w:r>
           <w:delInstrText>HYPERLINK "Appendix/appendix%205.docx"</w:delInstrText>
         </w:r>
       </w:del>
-      <w:ins w:id="14" w:author="Sinead Brophy" w:date="2024-04-12T15:46:00Z"/>
       <w:r>
         <w:fldChar w:fldCharType="separate"/>
       </w:r>
@@ -2950,17 +3043,16 @@
       <w:r>
         <w:fldChar w:fldCharType="begin"/>
       </w:r>
-      <w:ins w:id="15" w:author="Sinead Brophy" w:date="2024-04-12T15:46:00Z">
+      <w:ins w:id="11" w:author="Sinead Brophy" w:date="2024-04-12T15:46:00Z">
         <w:r>
           <w:instrText>HYPERLINK "C:\\Users\\S.Brophy\\AppData\\Local\\Temp\\587bc44a-4c6e-489a-bcde-b6a0af1ac12c_final project (2).zip.12c\\final project\\Appendix\\appendix 2.docx"</w:instrText>
         </w:r>
       </w:ins>
-      <w:del w:id="16" w:author="Sinead Brophy" w:date="2024-04-12T15:46:00Z">
+      <w:del w:id="12" w:author="Sinead Brophy" w:date="2024-04-12T15:46:00Z">
         <w:r>
           <w:delInstrText>HYPERLINK "Appendix/appendix%202.docx"</w:delInstrText>
         </w:r>
       </w:del>
-      <w:ins w:id="17" w:author="Sinead Brophy" w:date="2024-04-12T15:46:00Z"/>
       <w:r>
         <w:fldChar w:fldCharType="separate"/>
       </w:r>
@@ -3041,7 +3133,25 @@
           <w:color w:val="000000" w:themeColor="text1"/>
           <w:lang w:val="en-GB"/>
         </w:rPr>
-        <w:t xml:space="preserve">, tidyverse </w:t>
+        <w:t xml:space="preserve">, </w:t>
+      </w:r>
+      <w:proofErr w:type="spellStart"/>
+      <w:r>
+        <w:rPr>
+          <w:rFonts w:ascii="Times New Roman" w:hAnsi="Times New Roman" w:cs="Times New Roman"/>
+          <w:color w:val="000000" w:themeColor="text1"/>
+          <w:lang w:val="en-GB"/>
+        </w:rPr>
+        <w:t>tidyverse</w:t>
+      </w:r>
+      <w:proofErr w:type="spellEnd"/>
+      <w:r>
+        <w:rPr>
+          <w:rFonts w:ascii="Times New Roman" w:hAnsi="Times New Roman" w:cs="Times New Roman"/>
+          <w:color w:val="000000" w:themeColor="text1"/>
+          <w:lang w:val="en-GB"/>
+        </w:rPr>
+        <w:t xml:space="preserve"> </w:t>
       </w:r>
       <w:r>
         <w:rPr>
@@ -3090,7 +3200,25 @@
           <w:color w:val="000000" w:themeColor="text1"/>
           <w:lang w:val="en-GB"/>
         </w:rPr>
-        <w:t xml:space="preserve">, lubridate </w:t>
+        <w:t xml:space="preserve">, </w:t>
+      </w:r>
+      <w:proofErr w:type="spellStart"/>
+      <w:r>
+        <w:rPr>
+          <w:rFonts w:ascii="Times New Roman" w:hAnsi="Times New Roman" w:cs="Times New Roman"/>
+          <w:color w:val="000000" w:themeColor="text1"/>
+          <w:lang w:val="en-GB"/>
+        </w:rPr>
+        <w:t>lubridate</w:t>
+      </w:r>
+      <w:proofErr w:type="spellEnd"/>
+      <w:r>
+        <w:rPr>
+          <w:rFonts w:ascii="Times New Roman" w:hAnsi="Times New Roman" w:cs="Times New Roman"/>
+          <w:color w:val="000000" w:themeColor="text1"/>
+          <w:lang w:val="en-GB"/>
+        </w:rPr>
+        <w:t xml:space="preserve"> </w:t>
       </w:r>
       <w:r>
         <w:rPr>
@@ -3236,7 +3364,7 @@
           <w:lang w:val="en-GB"/>
         </w:rPr>
       </w:pPr>
-      <w:del w:id="18" w:author="Sinead Brophy" w:date="2024-04-12T15:37:00Z">
+      <w:del w:id="13" w:author="Sinead Brophy" w:date="2024-04-12T15:37:00Z">
         <w:r>
           <w:rPr>
             <w:rFonts w:ascii="Times New Roman" w:hAnsi="Times New Roman" w:cs="Times New Roman"/>
@@ -3246,7 +3374,7 @@
           <w:delText>w</w:delText>
         </w:r>
       </w:del>
-      <w:ins w:id="19" w:author="Sinead Brophy" w:date="2024-04-12T15:37:00Z">
+      <w:ins w:id="14" w:author="Sinead Brophy" w:date="2024-04-12T15:37:00Z">
         <w:r>
           <w:rPr>
             <w:rFonts w:ascii="Times New Roman" w:hAnsi="Times New Roman" w:cs="Times New Roman"/>
@@ -3300,8 +3428,15 @@
           <w:rFonts w:ascii="Times New Roman" w:hAnsi="Times New Roman" w:cs="Times New Roman"/>
           <w:color w:val="000000" w:themeColor="text1"/>
         </w:rPr>
+        <w:t xml:space="preserve">using </w:t>
+      </w:r>
+      <w:r>
+        <w:rPr>
+          <w:rFonts w:ascii="Times New Roman" w:hAnsi="Times New Roman" w:cs="Times New Roman"/>
+          <w:color w:val="000000" w:themeColor="text1"/>
+        </w:rPr>
         <w:lastRenderedPageBreak/>
-        <w:t>using normal weight</w:t>
+        <w:t>normal weight</w:t>
       </w:r>
       <w:r>
         <w:rPr>
@@ -3414,7 +3549,25 @@
           <w:color w:val="000000" w:themeColor="text1"/>
           <w:lang w:val="en-GB"/>
         </w:rPr>
-        <w:t xml:space="preserve"> These categories were selected as references based on the fact that they were the most common groups in their respective categories. The risk factors of adverse events following oral antibiotics prescription were presented with adjusted Odds Ratio (aOR) and 95% Confidence Interval (CI)</w:t>
+        <w:t xml:space="preserve"> These categories were selected as references based on the fact that they were the most common groups in their respective categories. The risk factors of adverse events following oral antibiotics prescription were presented with adjusted Odds Ratio (</w:t>
+      </w:r>
+      <w:proofErr w:type="spellStart"/>
+      <w:r>
+        <w:rPr>
+          <w:rFonts w:ascii="Times New Roman" w:hAnsi="Times New Roman" w:cs="Times New Roman"/>
+          <w:color w:val="000000" w:themeColor="text1"/>
+          <w:lang w:val="en-GB"/>
+        </w:rPr>
+        <w:t>aOR</w:t>
+      </w:r>
+      <w:proofErr w:type="spellEnd"/>
+      <w:r>
+        <w:rPr>
+          <w:rFonts w:ascii="Times New Roman" w:hAnsi="Times New Roman" w:cs="Times New Roman"/>
+          <w:color w:val="000000" w:themeColor="text1"/>
+          <w:lang w:val="en-GB"/>
+        </w:rPr>
+        <w:t>) and 95% Confidence Interval (CI)</w:t>
       </w:r>
     </w:p>
     <w:p>
@@ -3665,7 +3818,7 @@
         </w:rPr>
         <w:t xml:space="preserve"> (</w:t>
       </w:r>
-      <w:ins w:id="20" w:author="Sinead Brophy" w:date="2024-04-12T15:38:00Z">
+      <w:ins w:id="15" w:author="Sinead Brophy" w:date="2024-04-12T15:38:00Z">
         <w:r>
           <w:rPr>
             <w:rFonts w:ascii="Times New Roman" w:hAnsi="Times New Roman" w:cs="Times New Roman"/>
@@ -3675,7 +3828,7 @@
           <w:t>t</w:t>
         </w:r>
       </w:ins>
-      <w:del w:id="21" w:author="Sinead Brophy" w:date="2024-04-12T15:37:00Z">
+      <w:del w:id="16" w:author="Sinead Brophy" w:date="2024-04-12T15:37:00Z">
         <w:r>
           <w:rPr>
             <w:rFonts w:ascii="Times New Roman" w:hAnsi="Times New Roman" w:cs="Times New Roman"/>
@@ -3767,7 +3920,7 @@
         </w:rPr>
         <w:t>% of all</w:t>
       </w:r>
-      <w:del w:id="22" w:author="Sinead Brophy" w:date="2024-04-12T15:38:00Z">
+      <w:del w:id="17" w:author="Sinead Brophy" w:date="2024-04-12T15:38:00Z">
         <w:r>
           <w:rPr>
             <w:rFonts w:ascii="Times New Roman" w:hAnsi="Times New Roman" w:cs="Times New Roman"/>
@@ -3843,17 +3996,16 @@
       <w:r>
         <w:fldChar w:fldCharType="begin"/>
       </w:r>
-      <w:ins w:id="23" w:author="Sinead Brophy" w:date="2024-04-12T15:46:00Z">
+      <w:ins w:id="18" w:author="Sinead Brophy" w:date="2024-04-12T15:46:00Z">
         <w:r>
           <w:instrText>HYPERLINK "C:\\Users\\S.Brophy\\AppData\\Local\\Temp\\587bc44a-4c6e-489a-bcde-b6a0af1ac12c_final project (2).zip.12c\\final project\\tables\\table 1.docx"</w:instrText>
         </w:r>
       </w:ins>
-      <w:del w:id="24" w:author="Sinead Brophy" w:date="2024-04-12T15:46:00Z">
+      <w:del w:id="19" w:author="Sinead Brophy" w:date="2024-04-12T15:46:00Z">
         <w:r>
           <w:delInstrText>HYPERLINK "tables/table%201.docx"</w:delInstrText>
         </w:r>
       </w:del>
-      <w:ins w:id="25" w:author="Sinead Brophy" w:date="2024-04-12T15:46:00Z"/>
       <w:r>
         <w:fldChar w:fldCharType="separate"/>
       </w:r>
@@ -3931,7 +4083,23 @@
           <w:rFonts w:ascii="Times New Roman" w:hAnsi="Times New Roman" w:cs="Times New Roman"/>
           <w:lang w:val="en-GB"/>
         </w:rPr>
-        <w:t>Children in the low weight category had higher odds of an adverse reaction (aOR [95% CI]: 1.05 (1.</w:t>
+        <w:t>Children in the low weight category had higher odds of an adverse reaction (</w:t>
+      </w:r>
+      <w:proofErr w:type="spellStart"/>
+      <w:r>
+        <w:rPr>
+          <w:rFonts w:ascii="Times New Roman" w:hAnsi="Times New Roman" w:cs="Times New Roman"/>
+          <w:lang w:val="en-GB"/>
+        </w:rPr>
+        <w:t>aOR</w:t>
+      </w:r>
+      <w:proofErr w:type="spellEnd"/>
+      <w:r>
+        <w:rPr>
+          <w:rFonts w:ascii="Times New Roman" w:hAnsi="Times New Roman" w:cs="Times New Roman"/>
+          <w:lang w:val="en-GB"/>
+        </w:rPr>
+        <w:t xml:space="preserve"> [95% CI]: 1.05 (1.</w:t>
       </w:r>
       <w:r>
         <w:rPr>
@@ -4231,17 +4399,16 @@
       <w:r>
         <w:fldChar w:fldCharType="begin"/>
       </w:r>
-      <w:ins w:id="26" w:author="Sinead Brophy" w:date="2024-04-12T15:46:00Z">
+      <w:ins w:id="20" w:author="Sinead Brophy" w:date="2024-04-12T15:46:00Z">
         <w:r>
           <w:instrText>HYPERLINK "C:\\Users\\S.Brophy\\AppData\\Local\\Temp\\587bc44a-4c6e-489a-bcde-b6a0af1ac12c_final project (2).zip.12c\\final project\\tables\\table 2.docx"</w:instrText>
         </w:r>
       </w:ins>
-      <w:del w:id="27" w:author="Sinead Brophy" w:date="2024-04-12T15:46:00Z">
+      <w:del w:id="21" w:author="Sinead Brophy" w:date="2024-04-12T15:46:00Z">
         <w:r>
           <w:delInstrText>HYPERLINK "tables/table%202.docx"</w:delInstrText>
         </w:r>
       </w:del>
-      <w:ins w:id="28" w:author="Sinead Brophy" w:date="2024-04-12T15:46:00Z"/>
       <w:r>
         <w:fldChar w:fldCharType="separate"/>
       </w:r>
@@ -4271,17 +4438,16 @@
       <w:r>
         <w:fldChar w:fldCharType="begin"/>
       </w:r>
-      <w:ins w:id="29" w:author="Sinead Brophy" w:date="2024-04-12T15:46:00Z">
+      <w:ins w:id="22" w:author="Sinead Brophy" w:date="2024-04-12T15:46:00Z">
         <w:r>
           <w:instrText>HYPERLINK "C:\\Users\\S.Brophy\\AppData\\Local\\Temp\\587bc44a-4c6e-489a-bcde-b6a0af1ac12c_final project (2).zip.12c\\final project\\figures\\Figure 2.docx"</w:instrText>
         </w:r>
       </w:ins>
-      <w:del w:id="30" w:author="Sinead Brophy" w:date="2024-04-12T15:46:00Z">
+      <w:del w:id="23" w:author="Sinead Brophy" w:date="2024-04-12T15:46:00Z">
         <w:r>
           <w:delInstrText>HYPERLINK "figures/Figure%202.docx"</w:delInstrText>
         </w:r>
       </w:del>
-      <w:ins w:id="31" w:author="Sinead Brophy" w:date="2024-04-12T15:46:00Z"/>
       <w:r>
         <w:fldChar w:fldCharType="separate"/>
       </w:r>
@@ -4311,17 +4477,16 @@
       <w:r>
         <w:fldChar w:fldCharType="begin"/>
       </w:r>
-      <w:ins w:id="32" w:author="Sinead Brophy" w:date="2024-04-12T15:46:00Z">
+      <w:ins w:id="24" w:author="Sinead Brophy" w:date="2024-04-12T15:46:00Z">
         <w:r>
           <w:instrText>HYPERLINK "C:\\Users\\S.Brophy\\AppData\\Local\\Temp\\587bc44a-4c6e-489a-bcde-b6a0af1ac12c_final project (2).zip.12c\\final project\\figures\\Figure 3.docx"</w:instrText>
         </w:r>
       </w:ins>
-      <w:del w:id="33" w:author="Sinead Brophy" w:date="2024-04-12T15:46:00Z">
+      <w:del w:id="25" w:author="Sinead Brophy" w:date="2024-04-12T15:46:00Z">
         <w:r>
           <w:delInstrText>HYPERLINK "figures/Figure%203.docx"</w:delInstrText>
         </w:r>
       </w:del>
-      <w:ins w:id="34" w:author="Sinead Brophy" w:date="2024-04-12T15:46:00Z"/>
       <w:r>
         <w:fldChar w:fldCharType="separate"/>
       </w:r>
@@ -4351,17 +4516,16 @@
       <w:r>
         <w:fldChar w:fldCharType="begin"/>
       </w:r>
-      <w:ins w:id="35" w:author="Sinead Brophy" w:date="2024-04-12T15:46:00Z">
+      <w:ins w:id="26" w:author="Sinead Brophy" w:date="2024-04-12T15:46:00Z">
         <w:r>
           <w:instrText>HYPERLINK "C:\\Users\\S.Brophy\\AppData\\Local\\Temp\\587bc44a-4c6e-489a-bcde-b6a0af1ac12c_final project (2).zip.12c\\final project\\figures\\Figure 4.docx"</w:instrText>
         </w:r>
       </w:ins>
-      <w:del w:id="36" w:author="Sinead Brophy" w:date="2024-04-12T15:46:00Z">
+      <w:del w:id="27" w:author="Sinead Brophy" w:date="2024-04-12T15:46:00Z">
         <w:r>
           <w:delInstrText>HYPERLINK "figures/Figure%204.docx"</w:delInstrText>
         </w:r>
       </w:del>
-      <w:ins w:id="37" w:author="Sinead Brophy" w:date="2024-04-12T15:46:00Z"/>
       <w:r>
         <w:fldChar w:fldCharType="separate"/>
       </w:r>
@@ -4666,7 +4830,7 @@
         </w:rPr>
         <w:t xml:space="preserve"> that babies of </w:t>
       </w:r>
-      <w:ins w:id="38" w:author="Sinead Brophy" w:date="2024-04-12T15:42:00Z">
+      <w:ins w:id="28" w:author="Sinead Brophy" w:date="2024-04-12T15:42:00Z">
         <w:r>
           <w:rPr>
             <w:rFonts w:ascii="Times New Roman" w:hAnsi="Times New Roman" w:cs="Times New Roman"/>
@@ -4675,7 +4839,7 @@
           <w:t>A</w:t>
         </w:r>
       </w:ins>
-      <w:del w:id="39" w:author="Sinead Brophy" w:date="2024-04-12T15:41:00Z">
+      <w:del w:id="29" w:author="Sinead Brophy" w:date="2024-04-12T15:41:00Z">
         <w:r>
           <w:rPr>
             <w:rFonts w:ascii="Times New Roman" w:hAnsi="Times New Roman" w:cs="Times New Roman"/>
@@ -4729,6 +4893,7 @@
         </w:rPr>
         <w:t xml:space="preserve"> lower b</w:t>
       </w:r>
+      <w:proofErr w:type="spellStart"/>
       <w:r>
         <w:rPr>
           <w:rFonts w:ascii="Times New Roman" w:hAnsi="Times New Roman" w:cs="Times New Roman"/>
@@ -4736,6 +4901,7 @@
         </w:rPr>
         <w:t>ody</w:t>
       </w:r>
+      <w:proofErr w:type="spellEnd"/>
       <w:r>
         <w:rPr>
           <w:rFonts w:ascii="Times New Roman" w:hAnsi="Times New Roman" w:cs="Times New Roman"/>
@@ -6244,6 +6410,9 @@
 
 <file path=word/people.xml><?xml version="1.0" encoding="utf-8"?>
 <w15:people xmlns:wpc="http://schemas.microsoft.com/office/word/2010/wordprocessingCanvas" xmlns:cx="http://schemas.microsoft.com/office/drawing/2014/chartex" xmlns:cx1="http://schemas.microsoft.com/office/drawing/2015/9/8/chartex" xmlns:cx2="http://schemas.microsoft.com/office/drawing/2015/10/21/chartex" xmlns:cx3="http://schemas.microsoft.com/office/drawing/2016/5/9/chartex" xmlns:cx4="http://schemas.microsoft.com/office/drawing/2016/5/10/chartex" xmlns:cx5="http://schemas.microsoft.com/office/drawing/2016/5/11/chartex" xmlns:cx6="http://schemas.microsoft.com/office/drawing/2016/5/12/chartex" xmlns:cx7="http://schemas.microsoft.com/office/drawing/2016/5/13/chartex" xmlns:cx8="http://schemas.microsoft.com/office/drawing/2016/5/14/chartex" xmlns:mc="http://schemas.openxmlformats.org/markup-compatibility/2006" xmlns:aink="http://schemas.microsoft.com/office/drawing/2016/ink" xmlns:am3d="http://schemas.microsoft.com/office/drawing/2017/model3d" xmlns:o="urn:schemas-microsoft-com:office:office" xmlns:oel="http://schemas.microsoft.com/office/2019/extlst" xmlns:r="http://schemas.openxmlformats.org/officeDocument/2006/relationships" xmlns:m="http://schemas.openxmlformats.org/officeDocument/2006/math" xmlns:v="urn:schemas-microsoft-com:vml" xmlns:wp14="http://schemas.microsoft.com/office/word/2010/wordprocessingDrawing" xmlns:wp="http://schemas.openxmlformats.org/drawingml/2006/wordprocessingDrawing" xmlns:w10="urn:schemas-microsoft-com:office:word" xmlns:w="http://schemas.openxmlformats.org/wordprocessingml/2006/main" xmlns:w14="http://schemas.microsoft.com/office/word/2010/wordml" xmlns:w15="http://schemas.microsoft.com/office/word/2012/wordml" xmlns:w16cex="http://schemas.microsoft.com/office/word/2018/wordml/cex" xmlns:w16cid="http://schemas.microsoft.com/office/word/2016/wordml/cid" xmlns:w16="http://schemas.microsoft.com/office/word/2018/wordml" xmlns:w16sdtdh="http://schemas.microsoft.com/office/word/2020/wordml/sdtdatahash" xmlns:w16se="http://schemas.microsoft.com/office/word/2015/wordml/symex" xmlns:wpg="http://schemas.microsoft.com/office/word/2010/wordprocessingGroup" xmlns:wpi="http://schemas.microsoft.com/office/word/2010/wordprocessingInk" xmlns:wne="http://schemas.microsoft.com/office/word/2006/wordml" xmlns:wps="http://schemas.microsoft.com/office/word/2010/wordprocessingShape" mc:Ignorable="w14 w15 w16se w16cid w16 w16cex w16sdtdh wp14">
+  <w15:person w15:author="Microsoft Office User">
+    <w15:presenceInfo w15:providerId="None" w15:userId="Microsoft Office User"/>
+  </w15:person>
   <w15:person w15:author="Sinead Brophy">
     <w15:presenceInfo w15:providerId="AD" w15:userId="S::S.Brophy@swansea.ac.uk::373f1b1d-6aaa-4e43-adaf-5929defcdcd3"/>
   </w15:person>
@@ -6259,7 +6428,7 @@
         <w:kern w:val="2"/>
         <w:sz w:val="24"/>
         <w:szCs w:val="24"/>
-        <w:lang w:eastAsia="en-US" w:bidi="ar-SA"/>
+        <w:lang w:val="en-NG" w:eastAsia="en-US" w:bidi="ar-SA"/>
         <w14:ligatures w14:val="standardContextual"/>
       </w:rPr>
     </w:rPrDefault>

</xml_diff>